<commit_message>
Changes after Michael's review
</commit_message>
<xml_diff>
--- a/UseCase&Req/Requirements.docx
+++ b/UseCase&Req/Requirements.docx
@@ -10,6 +10,7 @@
           <w:docPartUnique/>
         </w:docPartObj>
       </w:sdtPr>
+      <w:sdtEndPr/>
       <w:sdtContent>
         <w:p/>
         <w:p/>
@@ -404,28 +405,42 @@
           <w:sz w:val="28"/>
           <w:szCs w:val="28"/>
         </w:rPr>
-        <w:t xml:space="preserve">Lectures </w:t>
-      </w:r>
-      <w:r>
-        <w:rPr>
-          <w:sz w:val="28"/>
-          <w:szCs w:val="28"/>
-        </w:rPr>
-        <w:t>are defined</w:t>
-      </w:r>
-      <w:r>
-        <w:rPr>
-          <w:sz w:val="28"/>
-          <w:szCs w:val="28"/>
-        </w:rPr>
-        <w:t xml:space="preserve"> by</w:t>
-      </w:r>
-      <w:r>
-        <w:rPr>
-          <w:sz w:val="28"/>
-          <w:szCs w:val="28"/>
-        </w:rPr>
-        <w:t xml:space="preserve"> a title,</w:t>
+        <w:t>The system should store the following information about the l</w:t>
+      </w:r>
+      <w:r>
+        <w:rPr>
+          <w:sz w:val="28"/>
+          <w:szCs w:val="28"/>
+        </w:rPr>
+        <w:t>ecture</w:t>
+      </w:r>
+      <w:r>
+        <w:rPr>
+          <w:sz w:val="28"/>
+          <w:szCs w:val="28"/>
+        </w:rPr>
+        <w:t>r</w:t>
+      </w:r>
+      <w:r>
+        <w:rPr>
+          <w:sz w:val="28"/>
+          <w:szCs w:val="28"/>
+        </w:rPr>
+        <w:t>s</w:t>
+      </w:r>
+      <w:r>
+        <w:rPr>
+          <w:sz w:val="28"/>
+          <w:szCs w:val="28"/>
+        </w:rPr>
+        <w:t xml:space="preserve">: </w:t>
+      </w:r>
+      <w:r>
+        <w:rPr>
+          <w:sz w:val="28"/>
+          <w:szCs w:val="28"/>
+        </w:rPr>
+        <w:t>a title,</w:t>
       </w:r>
       <w:r>
         <w:rPr>
@@ -517,7 +532,35 @@
           <w:sz w:val="28"/>
           <w:szCs w:val="28"/>
         </w:rPr>
-        <w:t>Seminars are defined by a</w:t>
+        <w:t>The system should store the f</w:t>
+      </w:r>
+      <w:r>
+        <w:rPr>
+          <w:sz w:val="28"/>
+          <w:szCs w:val="28"/>
+        </w:rPr>
+        <w:t>ollowing information about the s</w:t>
+      </w:r>
+      <w:r>
+        <w:rPr>
+          <w:sz w:val="28"/>
+          <w:szCs w:val="28"/>
+        </w:rPr>
+        <w:t>eminars</w:t>
+      </w:r>
+      <w:r>
+        <w:rPr>
+          <w:sz w:val="28"/>
+          <w:szCs w:val="28"/>
+        </w:rPr>
+        <w:t>:</w:t>
+      </w:r>
+      <w:r>
+        <w:rPr>
+          <w:sz w:val="28"/>
+          <w:szCs w:val="28"/>
+        </w:rPr>
+        <w:t xml:space="preserve"> a</w:t>
       </w:r>
       <w:r>
         <w:rPr>
@@ -644,14 +687,35 @@
           <w:sz w:val="28"/>
           <w:szCs w:val="28"/>
         </w:rPr>
-        <w:t>Workshops are d</w:t>
-      </w:r>
-      <w:r>
-        <w:rPr>
-          <w:sz w:val="28"/>
-          <w:szCs w:val="28"/>
-        </w:rPr>
-        <w:t>efined by a</w:t>
+        <w:t xml:space="preserve">The system should store the following information about the </w:t>
+      </w:r>
+      <w:r>
+        <w:rPr>
+          <w:sz w:val="28"/>
+          <w:szCs w:val="28"/>
+        </w:rPr>
+        <w:t>w</w:t>
+      </w:r>
+      <w:r>
+        <w:rPr>
+          <w:sz w:val="28"/>
+          <w:szCs w:val="28"/>
+        </w:rPr>
+        <w:t>orkshops</w:t>
+      </w:r>
+      <w:r>
+        <w:rPr>
+          <w:sz w:val="28"/>
+          <w:szCs w:val="28"/>
+        </w:rPr>
+        <w:t>:</w:t>
+      </w:r>
+      <w:r>
+        <w:rPr>
+          <w:sz w:val="28"/>
+          <w:szCs w:val="28"/>
+        </w:rPr>
+        <w:t xml:space="preserve"> a</w:t>
       </w:r>
       <w:r>
         <w:rPr>
@@ -764,14 +828,28 @@
           <w:sz w:val="28"/>
           <w:szCs w:val="28"/>
         </w:rPr>
-        <w:t>Trips are defin</w:t>
-      </w:r>
-      <w:r>
-        <w:rPr>
-          <w:sz w:val="28"/>
-          <w:szCs w:val="28"/>
-        </w:rPr>
-        <w:t xml:space="preserve">ed by a </w:t>
+        <w:t>The system should store the following information about the</w:t>
+      </w:r>
+      <w:r>
+        <w:rPr>
+          <w:sz w:val="28"/>
+          <w:szCs w:val="28"/>
+        </w:rPr>
+        <w:t xml:space="preserve"> t</w:t>
+      </w:r>
+      <w:r>
+        <w:rPr>
+          <w:sz w:val="28"/>
+          <w:szCs w:val="28"/>
+        </w:rPr>
+        <w:t>rips</w:t>
+      </w:r>
+      <w:r>
+        <w:rPr>
+          <w:sz w:val="28"/>
+          <w:szCs w:val="28"/>
+        </w:rPr>
+        <w:t xml:space="preserve">: a </w:t>
       </w:r>
       <w:r>
         <w:rPr>
@@ -1066,16 +1144,7 @@
           <w:sz w:val="28"/>
           <w:szCs w:val="28"/>
         </w:rPr>
-        <w:t>Lecturers are</w:t>
-      </w:r>
-      <w:bookmarkStart w:id="0" w:name="_GoBack"/>
-      <w:bookmarkEnd w:id="0"/>
-      <w:r>
-        <w:rPr>
-          <w:sz w:val="28"/>
-          <w:szCs w:val="28"/>
-        </w:rPr>
-        <w:t xml:space="preserve"> defined by name, email, phone, sponsor or not, subject</w:t>
+        <w:t>Lecturers are defined by name, email, phone, sponsor or not, subject</w:t>
       </w:r>
     </w:p>
     <w:p>
@@ -1252,7 +1321,7 @@
           <w:sz w:val="28"/>
           <w:szCs w:val="28"/>
         </w:rPr>
-        <w:t>The system must be usability tested by end users</w:t>
+        <w:t xml:space="preserve">The system needs to be able to run indefinitely </w:t>
       </w:r>
     </w:p>
     <w:p>
@@ -1274,59 +1343,10 @@
           <w:sz w:val="28"/>
           <w:szCs w:val="28"/>
         </w:rPr>
-        <w:t>The system must answer in 2 seconds 95% of the time</w:t>
-      </w:r>
-    </w:p>
-    <w:p>
-      <w:pPr>
-        <w:pStyle w:val="ListParagraph"/>
-        <w:numPr>
-          <w:ilvl w:val="0"/>
-          <w:numId w:val="4"/>
-        </w:numPr>
-        <w:ind w:right="-900"/>
-        <w:jc w:val="both"/>
-        <w:rPr>
-          <w:sz w:val="28"/>
-          <w:szCs w:val="28"/>
-        </w:rPr>
-      </w:pPr>
-      <w:r>
-        <w:rPr>
-          <w:sz w:val="28"/>
-          <w:szCs w:val="28"/>
-        </w:rPr>
-        <w:t xml:space="preserve">The system needs to be able to run indefinitely </w:t>
-      </w:r>
-    </w:p>
-    <w:p>
-      <w:pPr>
-        <w:pStyle w:val="ListParagraph"/>
-        <w:numPr>
-          <w:ilvl w:val="0"/>
-          <w:numId w:val="4"/>
-        </w:numPr>
-        <w:ind w:right="-900"/>
-        <w:jc w:val="both"/>
-        <w:rPr>
-          <w:sz w:val="28"/>
-          <w:szCs w:val="28"/>
-        </w:rPr>
-      </w:pPr>
-      <w:r>
-        <w:rPr>
-          <w:sz w:val="28"/>
-          <w:szCs w:val="28"/>
-        </w:rPr>
-        <w:t xml:space="preserve">The </w:t>
-      </w:r>
-      <w:r>
-        <w:rPr>
-          <w:sz w:val="28"/>
-          <w:szCs w:val="28"/>
-        </w:rPr>
-        <w:t>program must be able to make a backup in 3 seconds 95% of the time</w:t>
-      </w:r>
+        <w:t>The system should use files for secondary storage only</w:t>
+      </w:r>
+      <w:bookmarkStart w:id="0" w:name="_GoBack"/>
+      <w:bookmarkEnd w:id="0"/>
     </w:p>
     <w:sectPr>
       <w:headerReference w:type="default" r:id="rId7"/>
@@ -1518,14 +1538,7 @@
         <w:rFonts w:ascii="Arial" w:hAnsi="Arial" w:cs="Arial"/>
         <w:sz w:val="18"/>
       </w:rPr>
-      <w:t>Requirements</w:t>
-    </w:r>
-    <w:r>
-      <w:rPr>
-        <w:rFonts w:ascii="Arial" w:hAnsi="Arial" w:cs="Arial"/>
-        <w:sz w:val="18"/>
-      </w:rPr>
-      <w:t xml:space="preserve"> </w:t>
+      <w:t xml:space="preserve">Requirements </w:t>
     </w:r>
     <w:r>
       <w:rPr>
@@ -2496,552 +2509,6 @@
 </w:styles>
 </file>
 
-<file path=word/glossary/document.xml><?xml version="1.0" encoding="utf-8"?>
-<w:glossaryDocument xmlns:wpc="http://schemas.microsoft.com/office/word/2010/wordprocessingCanvas" xmlns:cx="http://schemas.microsoft.com/office/drawing/2014/chartex" xmlns:mc="http://schemas.openxmlformats.org/markup-compatibility/2006" xmlns:o="urn:schemas-microsoft-com:office:office" xmlns:r="http://schemas.openxmlformats.org/officeDocument/2006/relationships" xmlns:m="http://schemas.openxmlformats.org/officeDocument/2006/math" xmlns:v="urn:schemas-microsoft-com:vml" xmlns:wp14="http://schemas.microsoft.com/office/word/2010/wordprocessingDrawing" xmlns:wp="http://schemas.openxmlformats.org/drawingml/2006/wordprocessingDrawing" xmlns:w10="urn:schemas-microsoft-com:office:word" xmlns:w="http://schemas.openxmlformats.org/wordprocessingml/2006/main" xmlns:w14="http://schemas.microsoft.com/office/word/2010/wordml" xmlns:w15="http://schemas.microsoft.com/office/word/2012/wordml" xmlns:w16se="http://schemas.microsoft.com/office/word/2015/wordml/symex" xmlns:wpg="http://schemas.microsoft.com/office/word/2010/wordprocessingGroup" xmlns:wpi="http://schemas.microsoft.com/office/word/2010/wordprocessingInk" xmlns:wne="http://schemas.microsoft.com/office/word/2006/wordml" xmlns:wps="http://schemas.microsoft.com/office/word/2010/wordprocessingShape" mc:Ignorable="w14 w15 w16se wp14"/>
-</file>
-
-<file path=word/glossary/fontTable.xml><?xml version="1.0" encoding="utf-8"?>
-<w:fonts xmlns:mc="http://schemas.openxmlformats.org/markup-compatibility/2006" xmlns:r="http://schemas.openxmlformats.org/officeDocument/2006/relationships" xmlns:w="http://schemas.openxmlformats.org/wordprocessingml/2006/main" xmlns:w14="http://schemas.microsoft.com/office/word/2010/wordml" xmlns:w15="http://schemas.microsoft.com/office/word/2012/wordml" xmlns:w16se="http://schemas.microsoft.com/office/word/2015/wordml/symex" mc:Ignorable="w14 w15 w16se">
-  <w:font w:name="Times New Roman">
-    <w:panose1 w:val="02020603050405020304"/>
-    <w:charset w:val="00"/>
-    <w:family w:val="roman"/>
-    <w:pitch w:val="variable"/>
-    <w:sig w:usb0="E0002AFF" w:usb1="C0007843" w:usb2="00000009" w:usb3="00000000" w:csb0="000001FF" w:csb1="00000000"/>
-  </w:font>
-  <w:font w:name="Calibri">
-    <w:panose1 w:val="020F0502020204030204"/>
-    <w:charset w:val="00"/>
-    <w:family w:val="swiss"/>
-    <w:pitch w:val="variable"/>
-    <w:sig w:usb0="E0002AFF" w:usb1="4000ACFF" w:usb2="00000001" w:usb3="00000000" w:csb0="000001FF" w:csb1="00000000"/>
-  </w:font>
-  <w:font w:name="Arial Narrow">
-    <w:panose1 w:val="020B0606020202030204"/>
-    <w:charset w:val="00"/>
-    <w:family w:val="swiss"/>
-    <w:pitch w:val="variable"/>
-    <w:sig w:usb0="00000287" w:usb1="00000800" w:usb2="00000000" w:usb3="00000000" w:csb0="0000009F" w:csb1="00000000"/>
-  </w:font>
-  <w:font w:name="Arial">
-    <w:panose1 w:val="020B0604020202020204"/>
-    <w:charset w:val="00"/>
-    <w:family w:val="swiss"/>
-    <w:pitch w:val="variable"/>
-    <w:sig w:usb0="E0002AFF" w:usb1="C0007843" w:usb2="00000009" w:usb3="00000000" w:csb0="000001FF" w:csb1="00000000"/>
-  </w:font>
-  <w:font w:name="Calibri Light">
-    <w:panose1 w:val="020F0302020204030204"/>
-    <w:charset w:val="00"/>
-    <w:family w:val="swiss"/>
-    <w:pitch w:val="variable"/>
-    <w:sig w:usb0="A0002AEF" w:usb1="4000207B" w:usb2="00000000" w:usb3="00000000" w:csb0="000001FF" w:csb1="00000000"/>
-  </w:font>
-</w:fonts>
-</file>
-
-<file path=word/glossary/settings.xml><?xml version="1.0" encoding="utf-8"?>
-<w:settings xmlns:mc="http://schemas.openxmlformats.org/markup-compatibility/2006" xmlns:o="urn:schemas-microsoft-com:office:office" xmlns:r="http://schemas.openxmlformats.org/officeDocument/2006/relationships" xmlns:m="http://schemas.openxmlformats.org/officeDocument/2006/math" xmlns:v="urn:schemas-microsoft-com:vml" xmlns:w10="urn:schemas-microsoft-com:office:word" xmlns:w="http://schemas.openxmlformats.org/wordprocessingml/2006/main" xmlns:w14="http://schemas.microsoft.com/office/word/2010/wordml" xmlns:w15="http://schemas.microsoft.com/office/word/2012/wordml" xmlns:w16se="http://schemas.microsoft.com/office/word/2015/wordml/symex" xmlns:sl="http://schemas.openxmlformats.org/schemaLibrary/2006/main" mc:Ignorable="w14 w15 w16se">
-  <w:view w:val="normal"/>
-  <w:defaultTabStop w:val="720"/>
-  <w:characterSpacingControl w:val="doNotCompress"/>
-  <w:compat>
-    <w:useFELayout/>
-    <w:compatSetting w:name="compatibilityMode" w:uri="http://schemas.microsoft.com/office/word" w:val="15"/>
-    <w:compatSetting w:name="overrideTableStyleFontSizeAndJustification" w:uri="http://schemas.microsoft.com/office/word" w:val="1"/>
-    <w:compatSetting w:name="enableOpenTypeFeatures" w:uri="http://schemas.microsoft.com/office/word" w:val="1"/>
-    <w:compatSetting w:name="doNotFlipMirrorIndents" w:uri="http://schemas.microsoft.com/office/word" w:val="1"/>
-    <w:compatSetting w:name="differentiateMultirowTableHeaders" w:uri="http://schemas.microsoft.com/office/word" w:val="1"/>
-  </w:compat>
-  <w:rsids>
-    <w:rsidRoot w:val="0038351A"/>
-    <w:rsid w:val="0038351A"/>
-    <w:rsid w:val="00481983"/>
-  </w:rsids>
-  <m:mathPr>
-    <m:mathFont m:val="Cambria Math"/>
-    <m:brkBin m:val="before"/>
-    <m:brkBinSub m:val="--"/>
-    <m:smallFrac m:val="0"/>
-    <m:dispDef/>
-    <m:lMargin m:val="0"/>
-    <m:rMargin m:val="0"/>
-    <m:defJc m:val="centerGroup"/>
-    <m:wrapIndent m:val="1440"/>
-    <m:intLim m:val="subSup"/>
-    <m:naryLim m:val="undOvr"/>
-  </m:mathPr>
-  <w:themeFontLang w:val="en-US"/>
-  <w:clrSchemeMapping w:bg1="light1" w:t1="dark1" w:bg2="light2" w:t2="dark2" w:accent1="accent1" w:accent2="accent2" w:accent3="accent3" w:accent4="accent4" w:accent5="accent5" w:accent6="accent6" w:hyperlink="hyperlink" w:followedHyperlink="followedHyperlink"/>
-  <w:decimalSymbol w:val="."/>
-  <w:listSeparator w:val=","/>
-  <w15:chartTrackingRefBased/>
-</w:settings>
-</file>
-
-<file path=word/glossary/styles.xml><?xml version="1.0" encoding="utf-8"?>
-<w:styles xmlns:mc="http://schemas.openxmlformats.org/markup-compatibility/2006" xmlns:r="http://schemas.openxmlformats.org/officeDocument/2006/relationships" xmlns:w="http://schemas.openxmlformats.org/wordprocessingml/2006/main" xmlns:w14="http://schemas.microsoft.com/office/word/2010/wordml" xmlns:w15="http://schemas.microsoft.com/office/word/2012/wordml" xmlns:w16se="http://schemas.microsoft.com/office/word/2015/wordml/symex" mc:Ignorable="w14 w15 w16se">
-  <w:docDefaults>
-    <w:rPrDefault>
-      <w:rPr>
-        <w:rFonts w:asciiTheme="minorHAnsi" w:eastAsiaTheme="minorEastAsia" w:hAnsiTheme="minorHAnsi" w:cstheme="minorBidi"/>
-        <w:sz w:val="22"/>
-        <w:szCs w:val="22"/>
-        <w:lang w:val="en-US" w:eastAsia="en-US" w:bidi="ar-SA"/>
-      </w:rPr>
-    </w:rPrDefault>
-    <w:pPrDefault>
-      <w:pPr>
-        <w:spacing w:after="160" w:line="259" w:lineRule="auto"/>
-      </w:pPr>
-    </w:pPrDefault>
-  </w:docDefaults>
-  <w:latentStyles w:defLockedState="0" w:defUIPriority="99" w:defSemiHidden="0" w:defUnhideWhenUsed="0" w:defQFormat="0" w:count="371">
-    <w:lsdException w:name="Normal" w:uiPriority="0" w:qFormat="1"/>
-    <w:lsdException w:name="heading 1" w:uiPriority="9" w:qFormat="1"/>
-    <w:lsdException w:name="heading 2" w:semiHidden="1" w:uiPriority="9" w:unhideWhenUsed="1" w:qFormat="1"/>
-    <w:lsdException w:name="heading 3" w:semiHidden="1" w:uiPriority="9" w:unhideWhenUsed="1" w:qFormat="1"/>
-    <w:lsdException w:name="heading 4" w:semiHidden="1" w:uiPriority="9" w:unhideWhenUsed="1" w:qFormat="1"/>
-    <w:lsdException w:name="heading 5" w:semiHidden="1" w:uiPriority="9" w:unhideWhenUsed="1" w:qFormat="1"/>
-    <w:lsdException w:name="heading 6" w:semiHidden="1" w:uiPriority="9" w:unhideWhenUsed="1" w:qFormat="1"/>
-    <w:lsdException w:name="heading 7" w:semiHidden="1" w:uiPriority="9" w:unhideWhenUsed="1" w:qFormat="1"/>
-    <w:lsdException w:name="heading 8" w:semiHidden="1" w:uiPriority="9" w:unhideWhenUsed="1" w:qFormat="1"/>
-    <w:lsdException w:name="heading 9" w:semiHidden="1" w:uiPriority="9" w:unhideWhenUsed="1" w:qFormat="1"/>
-    <w:lsdException w:name="index 1" w:semiHidden="1" w:unhideWhenUsed="1"/>
-    <w:lsdException w:name="index 2" w:semiHidden="1" w:unhideWhenUsed="1"/>
-    <w:lsdException w:name="index 3" w:semiHidden="1" w:unhideWhenUsed="1"/>
-    <w:lsdException w:name="index 4" w:semiHidden="1" w:unhideWhenUsed="1"/>
-    <w:lsdException w:name="index 5" w:semiHidden="1" w:unhideWhenUsed="1"/>
-    <w:lsdException w:name="index 6" w:semiHidden="1" w:unhideWhenUsed="1"/>
-    <w:lsdException w:name="index 7" w:semiHidden="1" w:unhideWhenUsed="1"/>
-    <w:lsdException w:name="index 8" w:semiHidden="1" w:unhideWhenUsed="1"/>
-    <w:lsdException w:name="index 9" w:semiHidden="1" w:unhideWhenUsed="1"/>
-    <w:lsdException w:name="toc 1" w:semiHidden="1" w:uiPriority="39" w:unhideWhenUsed="1"/>
-    <w:lsdException w:name="toc 2" w:semiHidden="1" w:uiPriority="39" w:unhideWhenUsed="1"/>
-    <w:lsdException w:name="toc 3" w:semiHidden="1" w:uiPriority="39" w:unhideWhenUsed="1"/>
-    <w:lsdException w:name="toc 4" w:semiHidden="1" w:uiPriority="39" w:unhideWhenUsed="1"/>
-    <w:lsdException w:name="toc 5" w:semiHidden="1" w:uiPriority="39" w:unhideWhenUsed="1"/>
-    <w:lsdException w:name="toc 6" w:semiHidden="1" w:uiPriority="39" w:unhideWhenUsed="1"/>
-    <w:lsdException w:name="toc 7" w:semiHidden="1" w:uiPriority="39" w:unhideWhenUsed="1"/>
-    <w:lsdException w:name="toc 8" w:semiHidden="1" w:uiPriority="39" w:unhideWhenUsed="1"/>
-    <w:lsdException w:name="toc 9" w:semiHidden="1" w:uiPriority="39" w:unhideWhenUsed="1"/>
-    <w:lsdException w:name="Normal Indent" w:semiHidden="1" w:unhideWhenUsed="1"/>
-    <w:lsdException w:name="footnote text" w:semiHidden="1" w:unhideWhenUsed="1"/>
-    <w:lsdException w:name="annotation text" w:semiHidden="1" w:unhideWhenUsed="1"/>
-    <w:lsdException w:name="header" w:semiHidden="1" w:unhideWhenUsed="1"/>
-    <w:lsdException w:name="footer" w:semiHidden="1" w:unhideWhenUsed="1"/>
-    <w:lsdException w:name="index heading" w:semiHidden="1" w:unhideWhenUsed="1"/>
-    <w:lsdException w:name="caption" w:semiHidden="1" w:uiPriority="35" w:unhideWhenUsed="1" w:qFormat="1"/>
-    <w:lsdException w:name="table of figures" w:semiHidden="1" w:unhideWhenUsed="1"/>
-    <w:lsdException w:name="envelope address" w:semiHidden="1" w:unhideWhenUsed="1"/>
-    <w:lsdException w:name="envelope return" w:semiHidden="1" w:unhideWhenUsed="1"/>
-    <w:lsdException w:name="footnote reference" w:semiHidden="1" w:unhideWhenUsed="1"/>
-    <w:lsdException w:name="annotation reference" w:semiHidden="1" w:unhideWhenUsed="1"/>
-    <w:lsdException w:name="line number" w:semiHidden="1" w:unhideWhenUsed="1"/>
-    <w:lsdException w:name="page number" w:semiHidden="1" w:unhideWhenUsed="1"/>
-    <w:lsdException w:name="endnote reference" w:semiHidden="1" w:unhideWhenUsed="1"/>
-    <w:lsdException w:name="endnote text" w:semiHidden="1" w:unhideWhenUsed="1"/>
-    <w:lsdException w:name="table of authorities" w:semiHidden="1" w:unhideWhenUsed="1"/>
-    <w:lsdException w:name="macro" w:semiHidden="1" w:unhideWhenUsed="1"/>
-    <w:lsdException w:name="toa heading" w:semiHidden="1" w:unhideWhenUsed="1"/>
-    <w:lsdException w:name="List" w:semiHidden="1" w:unhideWhenUsed="1"/>
-    <w:lsdException w:name="List Bullet" w:semiHidden="1" w:unhideWhenUsed="1"/>
-    <w:lsdException w:name="List Number" w:semiHidden="1" w:unhideWhenUsed="1"/>
-    <w:lsdException w:name="List 2" w:semiHidden="1" w:unhideWhenUsed="1"/>
-    <w:lsdException w:name="List 3" w:semiHidden="1" w:unhideWhenUsed="1"/>
-    <w:lsdException w:name="List 4" w:semiHidden="1" w:unhideWhenUsed="1"/>
-    <w:lsdException w:name="List 5" w:semiHidden="1" w:unhideWhenUsed="1"/>
-    <w:lsdException w:name="List Bullet 2" w:semiHidden="1" w:unhideWhenUsed="1"/>
-    <w:lsdException w:name="List Bullet 3" w:semiHidden="1" w:unhideWhenUsed="1"/>
-    <w:lsdException w:name="List Bullet 4" w:semiHidden="1" w:unhideWhenUsed="1"/>
-    <w:lsdException w:name="List Bullet 5" w:semiHidden="1" w:unhideWhenUsed="1"/>
-    <w:lsdException w:name="List Number 2" w:semiHidden="1" w:unhideWhenUsed="1"/>
-    <w:lsdException w:name="List Number 3" w:semiHidden="1" w:unhideWhenUsed="1"/>
-    <w:lsdException w:name="List Number 4" w:semiHidden="1" w:unhideWhenUsed="1"/>
-    <w:lsdException w:name="List Number 5" w:semiHidden="1" w:unhideWhenUsed="1"/>
-    <w:lsdException w:name="Title" w:uiPriority="10" w:qFormat="1"/>
-    <w:lsdException w:name="Closing" w:semiHidden="1" w:unhideWhenUsed="1"/>
-    <w:lsdException w:name="Signature" w:semiHidden="1" w:unhideWhenUsed="1"/>
-    <w:lsdException w:name="Default Paragraph Font" w:semiHidden="1" w:uiPriority="1" w:unhideWhenUsed="1"/>
-    <w:lsdException w:name="Body Text" w:semiHidden="1" w:unhideWhenUsed="1"/>
-    <w:lsdException w:name="Body Text Indent" w:semiHidden="1" w:unhideWhenUsed="1"/>
-    <w:lsdException w:name="List Continue" w:semiHidden="1" w:unhideWhenUsed="1"/>
-    <w:lsdException w:name="List Continue 2" w:semiHidden="1" w:unhideWhenUsed="1"/>
-    <w:lsdException w:name="List Continue 3" w:semiHidden="1" w:unhideWhenUsed="1"/>
-    <w:lsdException w:name="List Continue 4" w:semiHidden="1" w:unhideWhenUsed="1"/>
-    <w:lsdException w:name="List Continue 5" w:semiHidden="1" w:unhideWhenUsed="1"/>
-    <w:lsdException w:name="Message Header" w:semiHidden="1" w:unhideWhenUsed="1"/>
-    <w:lsdException w:name="Subtitle" w:uiPriority="11" w:qFormat="1"/>
-    <w:lsdException w:name="Salutation" w:semiHidden="1" w:unhideWhenUsed="1"/>
-    <w:lsdException w:name="Date" w:semiHidden="1" w:unhideWhenUsed="1"/>
-    <w:lsdException w:name="Body Text First Indent" w:semiHidden="1" w:unhideWhenUsed="1"/>
-    <w:lsdException w:name="Body Text First Indent 2" w:semiHidden="1" w:unhideWhenUsed="1"/>
-    <w:lsdException w:name="Note Heading" w:semiHidden="1" w:unhideWhenUsed="1"/>
-    <w:lsdException w:name="Body Text 2" w:semiHidden="1" w:unhideWhenUsed="1"/>
-    <w:lsdException w:name="Body Text 3" w:semiHidden="1" w:unhideWhenUsed="1"/>
-    <w:lsdException w:name="Body Text Indent 2" w:semiHidden="1" w:unhideWhenUsed="1"/>
-    <w:lsdException w:name="Body Text Indent 3" w:semiHidden="1" w:unhideWhenUsed="1"/>
-    <w:lsdException w:name="Block Text" w:semiHidden="1" w:unhideWhenUsed="1"/>
-    <w:lsdException w:name="Hyperlink" w:semiHidden="1" w:unhideWhenUsed="1"/>
-    <w:lsdException w:name="FollowedHyperlink" w:semiHidden="1" w:unhideWhenUsed="1"/>
-    <w:lsdException w:name="Strong" w:uiPriority="22" w:qFormat="1"/>
-    <w:lsdException w:name="Emphasis" w:uiPriority="20" w:qFormat="1"/>
-    <w:lsdException w:name="Document Map" w:semiHidden="1" w:unhideWhenUsed="1"/>
-    <w:lsdException w:name="Plain Text" w:semiHidden="1" w:unhideWhenUsed="1"/>
-    <w:lsdException w:name="E-mail Signature" w:semiHidden="1" w:unhideWhenUsed="1"/>
-    <w:lsdException w:name="HTML Top of Form" w:semiHidden="1" w:unhideWhenUsed="1"/>
-    <w:lsdException w:name="HTML Bottom of Form" w:semiHidden="1" w:unhideWhenUsed="1"/>
-    <w:lsdException w:name="Normal (Web)" w:semiHidden="1" w:unhideWhenUsed="1"/>
-    <w:lsdException w:name="HTML Acronym" w:semiHidden="1" w:unhideWhenUsed="1"/>
-    <w:lsdException w:name="HTML Address" w:semiHidden="1" w:unhideWhenUsed="1"/>
-    <w:lsdException w:name="HTML Cite" w:semiHidden="1" w:unhideWhenUsed="1"/>
-    <w:lsdException w:name="HTML Code" w:semiHidden="1" w:unhideWhenUsed="1"/>
-    <w:lsdException w:name="HTML Definition" w:semiHidden="1" w:unhideWhenUsed="1"/>
-    <w:lsdException w:name="HTML Keyboard" w:semiHidden="1" w:unhideWhenUsed="1"/>
-    <w:lsdException w:name="HTML Preformatted" w:semiHidden="1" w:unhideWhenUsed="1"/>
-    <w:lsdException w:name="HTML Sample" w:semiHidden="1" w:unhideWhenUsed="1"/>
-    <w:lsdException w:name="HTML Typewriter" w:semiHidden="1" w:unhideWhenUsed="1"/>
-    <w:lsdException w:name="HTML Variable" w:semiHidden="1" w:unhideWhenUsed="1"/>
-    <w:lsdException w:name="Normal Table" w:semiHidden="1" w:unhideWhenUsed="1"/>
-    <w:lsdException w:name="annotation subject" w:semiHidden="1" w:unhideWhenUsed="1"/>
-    <w:lsdException w:name="No List" w:semiHidden="1" w:unhideWhenUsed="1"/>
-    <w:lsdException w:name="Outline List 1" w:semiHidden="1" w:unhideWhenUsed="1"/>
-    <w:lsdException w:name="Outline List 2" w:semiHidden="1" w:unhideWhenUsed="1"/>
-    <w:lsdException w:name="Outline List 3" w:semiHidden="1" w:unhideWhenUsed="1"/>
-    <w:lsdException w:name="Table Simple 1" w:semiHidden="1" w:unhideWhenUsed="1"/>
-    <w:lsdException w:name="Table Simple 2" w:semiHidden="1" w:unhideWhenUsed="1"/>
-    <w:lsdException w:name="Table Simple 3" w:semiHidden="1" w:unhideWhenUsed="1"/>
-    <w:lsdException w:name="Table Classic 1" w:semiHidden="1" w:unhideWhenUsed="1"/>
-    <w:lsdException w:name="Table Classic 2" w:semiHidden="1" w:unhideWhenUsed="1"/>
-    <w:lsdException w:name="Table Classic 3" w:semiHidden="1" w:unhideWhenUsed="1"/>
-    <w:lsdException w:name="Table Classic 4" w:semiHidden="1" w:unhideWhenUsed="1"/>
-    <w:lsdException w:name="Table Colorful 1" w:semiHidden="1" w:unhideWhenUsed="1"/>
-    <w:lsdException w:name="Table Colorful 2" w:semiHidden="1" w:unhideWhenUsed="1"/>
-    <w:lsdException w:name="Table Colorful 3" w:semiHidden="1" w:unhideWhenUsed="1"/>
-    <w:lsdException w:name="Table Columns 1" w:semiHidden="1" w:unhideWhenUsed="1"/>
-    <w:lsdException w:name="Table Columns 2" w:semiHidden="1" w:unhideWhenUsed="1"/>
-    <w:lsdException w:name="Table Columns 3" w:semiHidden="1" w:unhideWhenUsed="1"/>
-    <w:lsdException w:name="Table Columns 4" w:semiHidden="1" w:unhideWhenUsed="1"/>
-    <w:lsdException w:name="Table Columns 5" w:semiHidden="1" w:unhideWhenUsed="1"/>
-    <w:lsdException w:name="Table Grid 1" w:semiHidden="1" w:unhideWhenUsed="1"/>
-    <w:lsdException w:name="Table Grid 2" w:semiHidden="1" w:unhideWhenUsed="1"/>
-    <w:lsdException w:name="Table Grid 3" w:semiHidden="1" w:unhideWhenUsed="1"/>
-    <w:lsdException w:name="Table Grid 4" w:semiHidden="1" w:unhideWhenUsed="1"/>
-    <w:lsdException w:name="Table Grid 5" w:semiHidden="1" w:unhideWhenUsed="1"/>
-    <w:lsdException w:name="Table Grid 6" w:semiHidden="1" w:unhideWhenUsed="1"/>
-    <w:lsdException w:name="Table Grid 7" w:semiHidden="1" w:unhideWhenUsed="1"/>
-    <w:lsdException w:name="Table Grid 8" w:semiHidden="1" w:unhideWhenUsed="1"/>
-    <w:lsdException w:name="Table List 1" w:semiHidden="1" w:unhideWhenUsed="1"/>
-    <w:lsdException w:name="Table List 2" w:semiHidden="1" w:unhideWhenUsed="1"/>
-    <w:lsdException w:name="Table List 3" w:semiHidden="1" w:unhideWhenUsed="1"/>
-    <w:lsdException w:name="Table List 4" w:semiHidden="1" w:unhideWhenUsed="1"/>
-    <w:lsdException w:name="Table List 5" w:semiHidden="1" w:unhideWhenUsed="1"/>
-    <w:lsdException w:name="Table List 6" w:semiHidden="1" w:unhideWhenUsed="1"/>
-    <w:lsdException w:name="Table List 7" w:semiHidden="1" w:unhideWhenUsed="1"/>
-    <w:lsdException w:name="Table List 8" w:semiHidden="1" w:unhideWhenUsed="1"/>
-    <w:lsdException w:name="Table 3D effects 1" w:semiHidden="1" w:unhideWhenUsed="1"/>
-    <w:lsdException w:name="Table 3D effects 2" w:semiHidden="1" w:unhideWhenUsed="1"/>
-    <w:lsdException w:name="Table 3D effects 3" w:semiHidden="1" w:unhideWhenUsed="1"/>
-    <w:lsdException w:name="Table Contemporary" w:semiHidden="1" w:unhideWhenUsed="1"/>
-    <w:lsdException w:name="Table Elegant" w:semiHidden="1" w:unhideWhenUsed="1"/>
-    <w:lsdException w:name="Table Professional" w:semiHidden="1" w:unhideWhenUsed="1"/>
-    <w:lsdException w:name="Table Subtle 1" w:semiHidden="1" w:unhideWhenUsed="1"/>
-    <w:lsdException w:name="Table Subtle 2" w:semiHidden="1" w:unhideWhenUsed="1"/>
-    <w:lsdException w:name="Table Web 1" w:semiHidden="1" w:unhideWhenUsed="1"/>
-    <w:lsdException w:name="Table Web 2" w:semiHidden="1" w:unhideWhenUsed="1"/>
-    <w:lsdException w:name="Table Web 3" w:semiHidden="1" w:unhideWhenUsed="1"/>
-    <w:lsdException w:name="Balloon Text" w:semiHidden="1" w:unhideWhenUsed="1"/>
-    <w:lsdException w:name="Table Grid" w:uiPriority="39"/>
-    <w:lsdException w:name="Table Theme" w:semiHidden="1" w:unhideWhenUsed="1"/>
-    <w:lsdException w:name="Placeholder Text" w:semiHidden="1"/>
-    <w:lsdException w:name="No Spacing" w:uiPriority="1" w:qFormat="1"/>
-    <w:lsdException w:name="Light Shading" w:uiPriority="60"/>
-    <w:lsdException w:name="Light List" w:uiPriority="61"/>
-    <w:lsdException w:name="Light Grid" w:uiPriority="62"/>
-    <w:lsdException w:name="Medium Shading 1" w:uiPriority="63"/>
-    <w:lsdException w:name="Medium Shading 2" w:uiPriority="64"/>
-    <w:lsdException w:name="Medium List 1" w:uiPriority="65"/>
-    <w:lsdException w:name="Medium List 2" w:uiPriority="66"/>
-    <w:lsdException w:name="Medium Grid 1" w:uiPriority="67"/>
-    <w:lsdException w:name="Medium Grid 2" w:uiPriority="68"/>
-    <w:lsdException w:name="Medium Grid 3" w:uiPriority="69"/>
-    <w:lsdException w:name="Dark List" w:uiPriority="70"/>
-    <w:lsdException w:name="Colorful Shading" w:uiPriority="71"/>
-    <w:lsdException w:name="Colorful List" w:uiPriority="72"/>
-    <w:lsdException w:name="Colorful Grid" w:uiPriority="73"/>
-    <w:lsdException w:name="Light Shading Accent 1" w:uiPriority="60"/>
-    <w:lsdException w:name="Light List Accent 1" w:uiPriority="61"/>
-    <w:lsdException w:name="Light Grid Accent 1" w:uiPriority="62"/>
-    <w:lsdException w:name="Medium Shading 1 Accent 1" w:uiPriority="63"/>
-    <w:lsdException w:name="Medium Shading 2 Accent 1" w:uiPriority="64"/>
-    <w:lsdException w:name="Medium List 1 Accent 1" w:uiPriority="65"/>
-    <w:lsdException w:name="Revision" w:semiHidden="1"/>
-    <w:lsdException w:name="List Paragraph" w:uiPriority="34" w:qFormat="1"/>
-    <w:lsdException w:name="Quote" w:uiPriority="29" w:qFormat="1"/>
-    <w:lsdException w:name="Intense Quote" w:uiPriority="30" w:qFormat="1"/>
-    <w:lsdException w:name="Medium List 2 Accent 1" w:uiPriority="66"/>
-    <w:lsdException w:name="Medium Grid 1 Accent 1" w:uiPriority="67"/>
-    <w:lsdException w:name="Medium Grid 2 Accent 1" w:uiPriority="68"/>
-    <w:lsdException w:name="Medium Grid 3 Accent 1" w:uiPriority="69"/>
-    <w:lsdException w:name="Dark List Accent 1" w:uiPriority="70"/>
-    <w:lsdException w:name="Colorful Shading Accent 1" w:uiPriority="71"/>
-    <w:lsdException w:name="Colorful List Accent 1" w:uiPriority="72"/>
-    <w:lsdException w:name="Colorful Grid Accent 1" w:uiPriority="73"/>
-    <w:lsdException w:name="Light Shading Accent 2" w:uiPriority="60"/>
-    <w:lsdException w:name="Light List Accent 2" w:uiPriority="61"/>
-    <w:lsdException w:name="Light Grid Accent 2" w:uiPriority="62"/>
-    <w:lsdException w:name="Medium Shading 1 Accent 2" w:uiPriority="63"/>
-    <w:lsdException w:name="Medium Shading 2 Accent 2" w:uiPriority="64"/>
-    <w:lsdException w:name="Medium List 1 Accent 2" w:uiPriority="65"/>
-    <w:lsdException w:name="Medium List 2 Accent 2" w:uiPriority="66"/>
-    <w:lsdException w:name="Medium Grid 1 Accent 2" w:uiPriority="67"/>
-    <w:lsdException w:name="Medium Grid 2 Accent 2" w:uiPriority="68"/>
-    <w:lsdException w:name="Medium Grid 3 Accent 2" w:uiPriority="69"/>
-    <w:lsdException w:name="Dark List Accent 2" w:uiPriority="70"/>
-    <w:lsdException w:name="Colorful Shading Accent 2" w:uiPriority="71"/>
-    <w:lsdException w:name="Colorful List Accent 2" w:uiPriority="72"/>
-    <w:lsdException w:name="Colorful Grid Accent 2" w:uiPriority="73"/>
-    <w:lsdException w:name="Light Shading Accent 3" w:uiPriority="60"/>
-    <w:lsdException w:name="Light List Accent 3" w:uiPriority="61"/>
-    <w:lsdException w:name="Light Grid Accent 3" w:uiPriority="62"/>
-    <w:lsdException w:name="Medium Shading 1 Accent 3" w:uiPriority="63"/>
-    <w:lsdException w:name="Medium Shading 2 Accent 3" w:uiPriority="64"/>
-    <w:lsdException w:name="Medium List 1 Accent 3" w:uiPriority="65"/>
-    <w:lsdException w:name="Medium List 2 Accent 3" w:uiPriority="66"/>
-    <w:lsdException w:name="Medium Grid 1 Accent 3" w:uiPriority="67"/>
-    <w:lsdException w:name="Medium Grid 2 Accent 3" w:uiPriority="68"/>
-    <w:lsdException w:name="Medium Grid 3 Accent 3" w:uiPriority="69"/>
-    <w:lsdException w:name="Dark List Accent 3" w:uiPriority="70"/>
-    <w:lsdException w:name="Colorful Shading Accent 3" w:uiPriority="71"/>
-    <w:lsdException w:name="Colorful List Accent 3" w:uiPriority="72"/>
-    <w:lsdException w:name="Colorful Grid Accent 3" w:uiPriority="73"/>
-    <w:lsdException w:name="Light Shading Accent 4" w:uiPriority="60"/>
-    <w:lsdException w:name="Light List Accent 4" w:uiPriority="61"/>
-    <w:lsdException w:name="Light Grid Accent 4" w:uiPriority="62"/>
-    <w:lsdException w:name="Medium Shading 1 Accent 4" w:uiPriority="63"/>
-    <w:lsdException w:name="Medium Shading 2 Accent 4" w:uiPriority="64"/>
-    <w:lsdException w:name="Medium List 1 Accent 4" w:uiPriority="65"/>
-    <w:lsdException w:name="Medium List 2 Accent 4" w:uiPriority="66"/>
-    <w:lsdException w:name="Medium Grid 1 Accent 4" w:uiPriority="67"/>
-    <w:lsdException w:name="Medium Grid 2 Accent 4" w:uiPriority="68"/>
-    <w:lsdException w:name="Medium Grid 3 Accent 4" w:uiPriority="69"/>
-    <w:lsdException w:name="Dark List Accent 4" w:uiPriority="70"/>
-    <w:lsdException w:name="Colorful Shading Accent 4" w:uiPriority="71"/>
-    <w:lsdException w:name="Colorful List Accent 4" w:uiPriority="72"/>
-    <w:lsdException w:name="Colorful Grid Accent 4" w:uiPriority="73"/>
-    <w:lsdException w:name="Light Shading Accent 5" w:uiPriority="60"/>
-    <w:lsdException w:name="Light List Accent 5" w:uiPriority="61"/>
-    <w:lsdException w:name="Light Grid Accent 5" w:uiPriority="62"/>
-    <w:lsdException w:name="Medium Shading 1 Accent 5" w:uiPriority="63"/>
-    <w:lsdException w:name="Medium Shading 2 Accent 5" w:uiPriority="64"/>
-    <w:lsdException w:name="Medium List 1 Accent 5" w:uiPriority="65"/>
-    <w:lsdException w:name="Medium List 2 Accent 5" w:uiPriority="66"/>
-    <w:lsdException w:name="Medium Grid 1 Accent 5" w:uiPriority="67"/>
-    <w:lsdException w:name="Medium Grid 2 Accent 5" w:uiPriority="68"/>
-    <w:lsdException w:name="Medium Grid 3 Accent 5" w:uiPriority="69"/>
-    <w:lsdException w:name="Dark List Accent 5" w:uiPriority="70"/>
-    <w:lsdException w:name="Colorful Shading Accent 5" w:uiPriority="71"/>
-    <w:lsdException w:name="Colorful List Accent 5" w:uiPriority="72"/>
-    <w:lsdException w:name="Colorful Grid Accent 5" w:uiPriority="73"/>
-    <w:lsdException w:name="Light Shading Accent 6" w:uiPriority="60"/>
-    <w:lsdException w:name="Light List Accent 6" w:uiPriority="61"/>
-    <w:lsdException w:name="Light Grid Accent 6" w:uiPriority="62"/>
-    <w:lsdException w:name="Medium Shading 1 Accent 6" w:uiPriority="63"/>
-    <w:lsdException w:name="Medium Shading 2 Accent 6" w:uiPriority="64"/>
-    <w:lsdException w:name="Medium List 1 Accent 6" w:uiPriority="65"/>
-    <w:lsdException w:name="Medium List 2 Accent 6" w:uiPriority="66"/>
-    <w:lsdException w:name="Medium Grid 1 Accent 6" w:uiPriority="67"/>
-    <w:lsdException w:name="Medium Grid 2 Accent 6" w:uiPriority="68"/>
-    <w:lsdException w:name="Medium Grid 3 Accent 6" w:uiPriority="69"/>
-    <w:lsdException w:name="Dark List Accent 6" w:uiPriority="70"/>
-    <w:lsdException w:name="Colorful Shading Accent 6" w:uiPriority="71"/>
-    <w:lsdException w:name="Colorful List Accent 6" w:uiPriority="72"/>
-    <w:lsdException w:name="Colorful Grid Accent 6" w:uiPriority="73"/>
-    <w:lsdException w:name="Subtle Emphasis" w:uiPriority="19" w:qFormat="1"/>
-    <w:lsdException w:name="Intense Emphasis" w:uiPriority="21" w:qFormat="1"/>
-    <w:lsdException w:name="Subtle Reference" w:uiPriority="31" w:qFormat="1"/>
-    <w:lsdException w:name="Intense Reference" w:uiPriority="32" w:qFormat="1"/>
-    <w:lsdException w:name="Book Title" w:uiPriority="33" w:qFormat="1"/>
-    <w:lsdException w:name="Bibliography" w:semiHidden="1" w:uiPriority="37" w:unhideWhenUsed="1"/>
-    <w:lsdException w:name="TOC Heading" w:semiHidden="1" w:uiPriority="39" w:unhideWhenUsed="1" w:qFormat="1"/>
-    <w:lsdException w:name="Plain Table 1" w:uiPriority="41"/>
-    <w:lsdException w:name="Plain Table 2" w:uiPriority="42"/>
-    <w:lsdException w:name="Plain Table 3" w:uiPriority="43"/>
-    <w:lsdException w:name="Plain Table 4" w:uiPriority="44"/>
-    <w:lsdException w:name="Plain Table 5" w:uiPriority="45"/>
-    <w:lsdException w:name="Grid Table Light" w:uiPriority="40"/>
-    <w:lsdException w:name="Grid Table 1 Light" w:uiPriority="46"/>
-    <w:lsdException w:name="Grid Table 2" w:uiPriority="47"/>
-    <w:lsdException w:name="Grid Table 3" w:uiPriority="48"/>
-    <w:lsdException w:name="Grid Table 4" w:uiPriority="49"/>
-    <w:lsdException w:name="Grid Table 5 Dark" w:uiPriority="50"/>
-    <w:lsdException w:name="Grid Table 6 Colorful" w:uiPriority="51"/>
-    <w:lsdException w:name="Grid Table 7 Colorful" w:uiPriority="52"/>
-    <w:lsdException w:name="Grid Table 1 Light Accent 1" w:uiPriority="46"/>
-    <w:lsdException w:name="Grid Table 2 Accent 1" w:uiPriority="47"/>
-    <w:lsdException w:name="Grid Table 3 Accent 1" w:uiPriority="48"/>
-    <w:lsdException w:name="Grid Table 4 Accent 1" w:uiPriority="49"/>
-    <w:lsdException w:name="Grid Table 5 Dark Accent 1" w:uiPriority="50"/>
-    <w:lsdException w:name="Grid Table 6 Colorful Accent 1" w:uiPriority="51"/>
-    <w:lsdException w:name="Grid Table 7 Colorful Accent 1" w:uiPriority="52"/>
-    <w:lsdException w:name="Grid Table 1 Light Accent 2" w:uiPriority="46"/>
-    <w:lsdException w:name="Grid Table 2 Accent 2" w:uiPriority="47"/>
-    <w:lsdException w:name="Grid Table 3 Accent 2" w:uiPriority="48"/>
-    <w:lsdException w:name="Grid Table 4 Accent 2" w:uiPriority="49"/>
-    <w:lsdException w:name="Grid Table 5 Dark Accent 2" w:uiPriority="50"/>
-    <w:lsdException w:name="Grid Table 6 Colorful Accent 2" w:uiPriority="51"/>
-    <w:lsdException w:name="Grid Table 7 Colorful Accent 2" w:uiPriority="52"/>
-    <w:lsdException w:name="Grid Table 1 Light Accent 3" w:uiPriority="46"/>
-    <w:lsdException w:name="Grid Table 2 Accent 3" w:uiPriority="47"/>
-    <w:lsdException w:name="Grid Table 3 Accent 3" w:uiPriority="48"/>
-    <w:lsdException w:name="Grid Table 4 Accent 3" w:uiPriority="49"/>
-    <w:lsdException w:name="Grid Table 5 Dark Accent 3" w:uiPriority="50"/>
-    <w:lsdException w:name="Grid Table 6 Colorful Accent 3" w:uiPriority="51"/>
-    <w:lsdException w:name="Grid Table 7 Colorful Accent 3" w:uiPriority="52"/>
-    <w:lsdException w:name="Grid Table 1 Light Accent 4" w:uiPriority="46"/>
-    <w:lsdException w:name="Grid Table 2 Accent 4" w:uiPriority="47"/>
-    <w:lsdException w:name="Grid Table 3 Accent 4" w:uiPriority="48"/>
-    <w:lsdException w:name="Grid Table 4 Accent 4" w:uiPriority="49"/>
-    <w:lsdException w:name="Grid Table 5 Dark Accent 4" w:uiPriority="50"/>
-    <w:lsdException w:name="Grid Table 6 Colorful Accent 4" w:uiPriority="51"/>
-    <w:lsdException w:name="Grid Table 7 Colorful Accent 4" w:uiPriority="52"/>
-    <w:lsdException w:name="Grid Table 1 Light Accent 5" w:uiPriority="46"/>
-    <w:lsdException w:name="Grid Table 2 Accent 5" w:uiPriority="47"/>
-    <w:lsdException w:name="Grid Table 3 Accent 5" w:uiPriority="48"/>
-    <w:lsdException w:name="Grid Table 4 Accent 5" w:uiPriority="49"/>
-    <w:lsdException w:name="Grid Table 5 Dark Accent 5" w:uiPriority="50"/>
-    <w:lsdException w:name="Grid Table 6 Colorful Accent 5" w:uiPriority="51"/>
-    <w:lsdException w:name="Grid Table 7 Colorful Accent 5" w:uiPriority="52"/>
-    <w:lsdException w:name="Grid Table 1 Light Accent 6" w:uiPriority="46"/>
-    <w:lsdException w:name="Grid Table 2 Accent 6" w:uiPriority="47"/>
-    <w:lsdException w:name="Grid Table 3 Accent 6" w:uiPriority="48"/>
-    <w:lsdException w:name="Grid Table 4 Accent 6" w:uiPriority="49"/>
-    <w:lsdException w:name="Grid Table 5 Dark Accent 6" w:uiPriority="50"/>
-    <w:lsdException w:name="Grid Table 6 Colorful Accent 6" w:uiPriority="51"/>
-    <w:lsdException w:name="Grid Table 7 Colorful Accent 6" w:uiPriority="52"/>
-    <w:lsdException w:name="List Table 1 Light" w:uiPriority="46"/>
-    <w:lsdException w:name="List Table 2" w:uiPriority="47"/>
-    <w:lsdException w:name="List Table 3" w:uiPriority="48"/>
-    <w:lsdException w:name="List Table 4" w:uiPriority="49"/>
-    <w:lsdException w:name="List Table 5 Dark" w:uiPriority="50"/>
-    <w:lsdException w:name="List Table 6 Colorful" w:uiPriority="51"/>
-    <w:lsdException w:name="List Table 7 Colorful" w:uiPriority="52"/>
-    <w:lsdException w:name="List Table 1 Light Accent 1" w:uiPriority="46"/>
-    <w:lsdException w:name="List Table 2 Accent 1" w:uiPriority="47"/>
-    <w:lsdException w:name="List Table 3 Accent 1" w:uiPriority="48"/>
-    <w:lsdException w:name="List Table 4 Accent 1" w:uiPriority="49"/>
-    <w:lsdException w:name="List Table 5 Dark Accent 1" w:uiPriority="50"/>
-    <w:lsdException w:name="List Table 6 Colorful Accent 1" w:uiPriority="51"/>
-    <w:lsdException w:name="List Table 7 Colorful Accent 1" w:uiPriority="52"/>
-    <w:lsdException w:name="List Table 1 Light Accent 2" w:uiPriority="46"/>
-    <w:lsdException w:name="List Table 2 Accent 2" w:uiPriority="47"/>
-    <w:lsdException w:name="List Table 3 Accent 2" w:uiPriority="48"/>
-    <w:lsdException w:name="List Table 4 Accent 2" w:uiPriority="49"/>
-    <w:lsdException w:name="List Table 5 Dark Accent 2" w:uiPriority="50"/>
-    <w:lsdException w:name="List Table 6 Colorful Accent 2" w:uiPriority="51"/>
-    <w:lsdException w:name="List Table 7 Colorful Accent 2" w:uiPriority="52"/>
-    <w:lsdException w:name="List Table 1 Light Accent 3" w:uiPriority="46"/>
-    <w:lsdException w:name="List Table 2 Accent 3" w:uiPriority="47"/>
-    <w:lsdException w:name="List Table 3 Accent 3" w:uiPriority="48"/>
-    <w:lsdException w:name="List Table 4 Accent 3" w:uiPriority="49"/>
-    <w:lsdException w:name="List Table 5 Dark Accent 3" w:uiPriority="50"/>
-    <w:lsdException w:name="List Table 6 Colorful Accent 3" w:uiPriority="51"/>
-    <w:lsdException w:name="List Table 7 Colorful Accent 3" w:uiPriority="52"/>
-    <w:lsdException w:name="List Table 1 Light Accent 4" w:uiPriority="46"/>
-    <w:lsdException w:name="List Table 2 Accent 4" w:uiPriority="47"/>
-    <w:lsdException w:name="List Table 3 Accent 4" w:uiPriority="48"/>
-    <w:lsdException w:name="List Table 4 Accent 4" w:uiPriority="49"/>
-    <w:lsdException w:name="List Table 5 Dark Accent 4" w:uiPriority="50"/>
-    <w:lsdException w:name="List Table 6 Colorful Accent 4" w:uiPriority="51"/>
-    <w:lsdException w:name="List Table 7 Colorful Accent 4" w:uiPriority="52"/>
-    <w:lsdException w:name="List Table 1 Light Accent 5" w:uiPriority="46"/>
-    <w:lsdException w:name="List Table 2 Accent 5" w:uiPriority="47"/>
-    <w:lsdException w:name="List Table 3 Accent 5" w:uiPriority="48"/>
-    <w:lsdException w:name="List Table 4 Accent 5" w:uiPriority="49"/>
-    <w:lsdException w:name="List Table 5 Dark Accent 5" w:uiPriority="50"/>
-    <w:lsdException w:name="List Table 6 Colorful Accent 5" w:uiPriority="51"/>
-    <w:lsdException w:name="List Table 7 Colorful Accent 5" w:uiPriority="52"/>
-    <w:lsdException w:name="List Table 1 Light Accent 6" w:uiPriority="46"/>
-    <w:lsdException w:name="List Table 2 Accent 6" w:uiPriority="47"/>
-    <w:lsdException w:name="List Table 3 Accent 6" w:uiPriority="48"/>
-    <w:lsdException w:name="List Table 4 Accent 6" w:uiPriority="49"/>
-    <w:lsdException w:name="List Table 5 Dark Accent 6" w:uiPriority="50"/>
-    <w:lsdException w:name="List Table 6 Colorful Accent 6" w:uiPriority="51"/>
-    <w:lsdException w:name="List Table 7 Colorful Accent 6" w:uiPriority="52"/>
-  </w:latentStyles>
-  <w:style w:type="paragraph" w:default="1" w:styleId="Normal">
-    <w:name w:val="Normal"/>
-    <w:qFormat/>
-  </w:style>
-  <w:style w:type="character" w:default="1" w:styleId="DefaultParagraphFont">
-    <w:name w:val="Default Paragraph Font"/>
-    <w:uiPriority w:val="1"/>
-    <w:semiHidden/>
-    <w:unhideWhenUsed/>
-  </w:style>
-  <w:style w:type="table" w:default="1" w:styleId="TableNormal">
-    <w:name w:val="Normal Table"/>
-    <w:uiPriority w:val="99"/>
-    <w:semiHidden/>
-    <w:unhideWhenUsed/>
-    <w:tblPr>
-      <w:tblInd w:w="0" w:type="dxa"/>
-      <w:tblCellMar>
-        <w:top w:w="0" w:type="dxa"/>
-        <w:left w:w="108" w:type="dxa"/>
-        <w:bottom w:w="0" w:type="dxa"/>
-        <w:right w:w="108" w:type="dxa"/>
-      </w:tblCellMar>
-    </w:tblPr>
-  </w:style>
-  <w:style w:type="numbering" w:default="1" w:styleId="NoList">
-    <w:name w:val="No List"/>
-    <w:uiPriority w:val="99"/>
-    <w:semiHidden/>
-    <w:unhideWhenUsed/>
-  </w:style>
-  <w:style w:type="paragraph" w:customStyle="1" w:styleId="2D19CAAD48AC49F6A432A1F746F7402A">
-    <w:name w:val="2D19CAAD48AC49F6A432A1F746F7402A"/>
-    <w:rsid w:val="0038351A"/>
-  </w:style>
-  <w:style w:type="paragraph" w:customStyle="1" w:styleId="ED02F5A18B344C3CA3D5C7A130505207">
-    <w:name w:val="ED02F5A18B344C3CA3D5C7A130505207"/>
-    <w:rsid w:val="0038351A"/>
-  </w:style>
-  <w:style w:type="paragraph" w:customStyle="1" w:styleId="923B9F575B3A49FE916A8BD24D31BD7B">
-    <w:name w:val="923B9F575B3A49FE916A8BD24D31BD7B"/>
-    <w:rsid w:val="0038351A"/>
-  </w:style>
-  <w:style w:type="paragraph" w:customStyle="1" w:styleId="9832E79D25574B1287FA6C5552E8A416">
-    <w:name w:val="9832E79D25574B1287FA6C5552E8A416"/>
-    <w:rsid w:val="0038351A"/>
-  </w:style>
-  <w:style w:type="paragraph" w:customStyle="1" w:styleId="93ADE4AF0A624CC99F199222AEEE4ABB">
-    <w:name w:val="93ADE4AF0A624CC99F199222AEEE4ABB"/>
-    <w:rsid w:val="0038351A"/>
-  </w:style>
-  <w:style w:type="paragraph" w:customStyle="1" w:styleId="8B9EFADD217B4138B8A47DE07A533831">
-    <w:name w:val="8B9EFADD217B4138B8A47DE07A533831"/>
-    <w:rsid w:val="0038351A"/>
-  </w:style>
-  <w:style w:type="paragraph" w:customStyle="1" w:styleId="499D6EE6195F4586A595695447A41A98">
-    <w:name w:val="499D6EE6195F4586A595695447A41A98"/>
-    <w:rsid w:val="0038351A"/>
-  </w:style>
-  <w:style w:type="paragraph" w:customStyle="1" w:styleId="24D7ACD3C01E4459938E3BAA92C32994">
-    <w:name w:val="24D7ACD3C01E4459938E3BAA92C32994"/>
-    <w:rsid w:val="0038351A"/>
-  </w:style>
-</w:styles>
-</file>
-
-<file path=word/glossary/webSettings.xml><?xml version="1.0" encoding="utf-8"?>
-<w:webSettings xmlns:mc="http://schemas.openxmlformats.org/markup-compatibility/2006" xmlns:r="http://schemas.openxmlformats.org/officeDocument/2006/relationships" xmlns:w="http://schemas.openxmlformats.org/wordprocessingml/2006/main" xmlns:w14="http://schemas.microsoft.com/office/word/2010/wordml" xmlns:w15="http://schemas.microsoft.com/office/word/2012/wordml" xmlns:w16se="http://schemas.microsoft.com/office/word/2015/wordml/symex" mc:Ignorable="w14 w15 w16se">
-  <w:optimizeForBrowser/>
-  <w:allowPNG/>
-</w:webSettings>
-</file>
-
 <file path=word/theme/theme1.xml><?xml version="1.0" encoding="utf-8"?>
 <a:theme xmlns:a="http://schemas.openxmlformats.org/drawingml/2006/main" name="Office Theme">
   <a:themeElements>

</xml_diff>

<commit_message>
Added UML for design and modified UseCase
</commit_message>
<xml_diff>
--- a/UseCase&Req/Requirements.docx
+++ b/UseCase&Req/Requirements.docx
@@ -85,6 +85,7 @@
               <w:szCs w:val="28"/>
             </w:rPr>
           </w:pPr>
+          <w:proofErr w:type="spellStart"/>
           <w:r>
             <w:rPr>
               <w:rFonts w:ascii="Arial Narrow" w:hAnsi="Arial Narrow"/>
@@ -92,7 +93,17 @@
               <w:sz w:val="48"/>
               <w:szCs w:val="28"/>
             </w:rPr>
-            <w:t>Vipassanā – Insight Awareness</w:t>
+            <w:t>Vipassanā</w:t>
+          </w:r>
+          <w:proofErr w:type="spellEnd"/>
+          <w:r>
+            <w:rPr>
+              <w:rFonts w:ascii="Arial Narrow" w:hAnsi="Arial Narrow"/>
+              <w:bCs/>
+              <w:sz w:val="48"/>
+              <w:szCs w:val="28"/>
+            </w:rPr>
+            <w:t xml:space="preserve"> – Insight Awareness</w:t>
           </w:r>
           <w:r>
             <w:rPr>
@@ -143,7 +154,21 @@
             <w:rPr>
               <w:sz w:val="28"/>
             </w:rPr>
-            <w:t>Stefan Harabagiu – 266116</w:t>
+            <w:t xml:space="preserve">Stefan </w:t>
+          </w:r>
+          <w:proofErr w:type="spellStart"/>
+          <w:r>
+            <w:rPr>
+              <w:sz w:val="28"/>
+            </w:rPr>
+            <w:t>Harabagiu</w:t>
+          </w:r>
+          <w:proofErr w:type="spellEnd"/>
+          <w:r>
+            <w:rPr>
+              <w:sz w:val="28"/>
+            </w:rPr>
+            <w:t xml:space="preserve"> – 266116</w:t>
           </w:r>
         </w:p>
         <w:p>
@@ -157,7 +182,21 @@
             <w:rPr>
               <w:sz w:val="28"/>
             </w:rPr>
-            <w:t>Andrei Cioanca – 266105</w:t>
+            <w:t xml:space="preserve">Andrei </w:t>
+          </w:r>
+          <w:proofErr w:type="spellStart"/>
+          <w:r>
+            <w:rPr>
+              <w:sz w:val="28"/>
+            </w:rPr>
+            <w:t>Cioanca</w:t>
+          </w:r>
+          <w:proofErr w:type="spellEnd"/>
+          <w:r>
+            <w:rPr>
+              <w:sz w:val="28"/>
+            </w:rPr>
+            <w:t xml:space="preserve"> – 266105</w:t>
           </w:r>
         </w:p>
         <w:p>
@@ -167,11 +206,19 @@
               <w:sz w:val="28"/>
             </w:rPr>
           </w:pPr>
+          <w:proofErr w:type="spellStart"/>
           <w:r>
             <w:rPr>
               <w:sz w:val="28"/>
             </w:rPr>
-            <w:t>Dawei Li – 269053</w:t>
+            <w:t>Dawei</w:t>
+          </w:r>
+          <w:proofErr w:type="spellEnd"/>
+          <w:r>
+            <w:rPr>
+              <w:sz w:val="28"/>
+            </w:rPr>
+            <w:t xml:space="preserve"> Li – 269053</w:t>
           </w:r>
         </w:p>
         <w:p>
@@ -182,7 +229,21 @@
             <w:rPr>
               <w:sz w:val="28"/>
             </w:rPr>
-            <w:t>Nikita Roshkov - 266900</w:t>
+            <w:t xml:space="preserve">Nikita </w:t>
+          </w:r>
+          <w:proofErr w:type="spellStart"/>
+          <w:r>
+            <w:rPr>
+              <w:sz w:val="28"/>
+            </w:rPr>
+            <w:t>Roshkov</w:t>
+          </w:r>
+          <w:proofErr w:type="spellEnd"/>
+          <w:r>
+            <w:rPr>
+              <w:sz w:val="28"/>
+            </w:rPr>
+            <w:t xml:space="preserve"> - 266900</w:t>
           </w:r>
         </w:p>
         <w:p/>
@@ -219,7 +280,23 @@
               <w:sz w:val="28"/>
               <w:szCs w:val="28"/>
             </w:rPr>
-            <w:t>Mona Wendel Andersen</w:t>
+            <w:t xml:space="preserve">Mona </w:t>
+          </w:r>
+          <w:proofErr w:type="spellStart"/>
+          <w:r>
+            <w:rPr>
+              <w:sz w:val="28"/>
+              <w:szCs w:val="28"/>
+            </w:rPr>
+            <w:t>Wendel</w:t>
+          </w:r>
+          <w:proofErr w:type="spellEnd"/>
+          <w:r>
+            <w:rPr>
+              <w:sz w:val="28"/>
+              <w:szCs w:val="28"/>
+            </w:rPr>
+            <w:t xml:space="preserve"> Andersen</w:t>
           </w:r>
         </w:p>
         <w:p>
@@ -236,7 +313,23 @@
               <w:sz w:val="28"/>
               <w:szCs w:val="28"/>
             </w:rPr>
-            <w:t>Henrik Kronborg Pedersen</w:t>
+            <w:t xml:space="preserve">Henrik </w:t>
+          </w:r>
+          <w:proofErr w:type="spellStart"/>
+          <w:r>
+            <w:rPr>
+              <w:sz w:val="28"/>
+              <w:szCs w:val="28"/>
+            </w:rPr>
+            <w:t>Kronborg</w:t>
+          </w:r>
+          <w:proofErr w:type="spellEnd"/>
+          <w:r>
+            <w:rPr>
+              <w:sz w:val="28"/>
+              <w:szCs w:val="28"/>
+            </w:rPr>
+            <w:t xml:space="preserve"> Pedersen</w:t>
           </w:r>
         </w:p>
         <w:p>
@@ -253,8 +346,17 @@
               <w:sz w:val="28"/>
               <w:szCs w:val="28"/>
             </w:rPr>
-            <w:t>Michael Viuff</w:t>
+            <w:t xml:space="preserve">Michael </w:t>
           </w:r>
+          <w:proofErr w:type="spellStart"/>
+          <w:r>
+            <w:rPr>
+              <w:sz w:val="28"/>
+              <w:szCs w:val="28"/>
+            </w:rPr>
+            <w:t>Viuff</w:t>
+          </w:r>
+          <w:proofErr w:type="spellEnd"/>
         </w:p>
         <w:p/>
       </w:sdtContent>
@@ -468,6 +570,15 @@
           <w:sz w:val="28"/>
           <w:szCs w:val="28"/>
         </w:rPr>
+        <w:tab/>
+      </w:r>
+      <w:bookmarkStart w:id="0" w:name="_GoBack"/>
+      <w:bookmarkEnd w:id="0"/>
+      <w:r>
+        <w:rPr>
+          <w:sz w:val="28"/>
+          <w:szCs w:val="28"/>
+        </w:rPr>
         <w:t xml:space="preserve">, lecturer, 1 subject, sponsor </w:t>
       </w:r>
       <w:r>
@@ -532,14 +643,7 @@
           <w:sz w:val="28"/>
           <w:szCs w:val="28"/>
         </w:rPr>
-        <w:t>The system should store the f</w:t>
-      </w:r>
-      <w:r>
-        <w:rPr>
-          <w:sz w:val="28"/>
-          <w:szCs w:val="28"/>
-        </w:rPr>
-        <w:t>ollowing information about the s</w:t>
+        <w:t>The system should store the following information about the s</w:t>
       </w:r>
       <w:r>
         <w:rPr>
@@ -687,14 +791,7 @@
           <w:sz w:val="28"/>
           <w:szCs w:val="28"/>
         </w:rPr>
-        <w:t xml:space="preserve">The system should store the following information about the </w:t>
-      </w:r>
-      <w:r>
-        <w:rPr>
-          <w:sz w:val="28"/>
-          <w:szCs w:val="28"/>
-        </w:rPr>
-        <w:t>w</w:t>
+        <w:t>The system should store the following information about the w</w:t>
       </w:r>
       <w:r>
         <w:rPr>
@@ -828,14 +925,7 @@
           <w:sz w:val="28"/>
           <w:szCs w:val="28"/>
         </w:rPr>
-        <w:t>The system should store the following information about the</w:t>
-      </w:r>
-      <w:r>
-        <w:rPr>
-          <w:sz w:val="28"/>
-          <w:szCs w:val="28"/>
-        </w:rPr>
-        <w:t xml:space="preserve"> t</w:t>
+        <w:t>The system should store the following information about the t</w:t>
       </w:r>
       <w:r>
         <w:rPr>
@@ -1193,26 +1283,6 @@
     </w:p>
     <w:p>
       <w:pPr>
-        <w:ind w:right="-900"/>
-        <w:jc w:val="both"/>
-        <w:rPr>
-          <w:sz w:val="28"/>
-          <w:szCs w:val="28"/>
-        </w:rPr>
-      </w:pPr>
-    </w:p>
-    <w:p>
-      <w:pPr>
-        <w:ind w:right="-900"/>
-        <w:jc w:val="both"/>
-        <w:rPr>
-          <w:sz w:val="28"/>
-          <w:szCs w:val="28"/>
-        </w:rPr>
-      </w:pPr>
-    </w:p>
-    <w:p>
-      <w:pPr>
         <w:pStyle w:val="ListParagraph"/>
         <w:ind w:left="1080" w:right="-900"/>
         <w:jc w:val="both"/>
@@ -1245,6 +1315,7 @@
           <w:sz w:val="40"/>
           <w:szCs w:val="28"/>
         </w:rPr>
+        <w:lastRenderedPageBreak/>
         <w:t>Non-Functional requirements</w:t>
       </w:r>
     </w:p>
@@ -1345,12 +1416,10 @@
         </w:rPr>
         <w:t>The system should use files for secondary storage only</w:t>
       </w:r>
-      <w:bookmarkStart w:id="0" w:name="_GoBack"/>
-      <w:bookmarkEnd w:id="0"/>
     </w:p>
     <w:sectPr>
-      <w:headerReference w:type="default" r:id="rId7"/>
-      <w:headerReference w:type="first" r:id="rId8"/>
+      <w:headerReference w:type="default" r:id="rId8"/>
+      <w:headerReference w:type="first" r:id="rId9"/>
       <w:pgSz w:w="12240" w:h="15840"/>
       <w:pgMar w:top="1086" w:right="1440" w:bottom="900" w:left="1440" w:header="720" w:footer="720" w:gutter="0"/>
       <w:pgNumType w:start="0"/>
@@ -2768,4 +2837,16 @@
     </a:ext>
   </a:extLst>
 </a:theme>
+</file>
+
+<file path=customXml/item1.xml><?xml version="1.0" encoding="utf-8"?>
+<b:Sources xmlns:b="http://schemas.openxmlformats.org/officeDocument/2006/bibliography" xmlns="http://schemas.openxmlformats.org/officeDocument/2006/bibliography" SelectedStyle="\APASixthEditionOfficeOnline.xsl" StyleName="APA" Version="6"/>
+</file>
+
+<file path=customXml/itemProps1.xml><?xml version="1.0" encoding="utf-8"?>
+<ds:datastoreItem xmlns:ds="http://schemas.openxmlformats.org/officeDocument/2006/customXml" ds:itemID="{C9AF554C-6619-4E42-B6FD-E2CC1D477D15}">
+  <ds:schemaRefs>
+    <ds:schemaRef ds:uri="http://schemas.openxmlformats.org/officeDocument/2006/bibliography"/>
+  </ds:schemaRefs>
+</ds:datastoreItem>
 </file>
</xml_diff>

<commit_message>
UML, usecase and activity diagrams after system is done
</commit_message>
<xml_diff>
--- a/UseCase&Req/Requirements.docx
+++ b/UseCase&Req/Requirements.docx
@@ -572,8 +572,6 @@
         </w:rPr>
         <w:tab/>
       </w:r>
-      <w:bookmarkStart w:id="0" w:name="_GoBack"/>
-      <w:bookmarkEnd w:id="0"/>
       <w:r>
         <w:rPr>
           <w:sz w:val="28"/>
@@ -1035,10 +1033,27 @@
       </w:r>
       <w:r>
         <w:rPr>
-          <w:sz w:val="28"/>
-          <w:szCs w:val="28"/>
-        </w:rPr>
-        <w:t xml:space="preserve">, available tickets, lecturers, </w:t>
+          <w:b/>
+          <w:sz w:val="28"/>
+          <w:szCs w:val="28"/>
+        </w:rPr>
+        <w:t>, available tickets,</w:t>
+      </w:r>
+      <w:r>
+        <w:rPr>
+          <w:sz w:val="28"/>
+          <w:szCs w:val="28"/>
+        </w:rPr>
+        <w:t xml:space="preserve"> l</w:t>
+      </w:r>
+      <w:bookmarkStart w:id="0" w:name="_GoBack"/>
+      <w:bookmarkEnd w:id="0"/>
+      <w:r>
+        <w:rPr>
+          <w:sz w:val="28"/>
+          <w:szCs w:val="28"/>
+        </w:rPr>
+        <w:t xml:space="preserve">ecturers, </w:t>
       </w:r>
       <w:r>
         <w:rPr>
@@ -2844,7 +2859,7 @@
 </file>
 
 <file path=customXml/itemProps1.xml><?xml version="1.0" encoding="utf-8"?>
-<ds:datastoreItem xmlns:ds="http://schemas.openxmlformats.org/officeDocument/2006/customXml" ds:itemID="{C9AF554C-6619-4E42-B6FD-E2CC1D477D15}">
+<ds:datastoreItem xmlns:ds="http://schemas.openxmlformats.org/officeDocument/2006/customXml" ds:itemID="{668E7557-0916-4DEB-8574-B9FF4B058E46}">
   <ds:schemaRefs>
     <ds:schemaRef ds:uri="http://schemas.openxmlformats.org/officeDocument/2006/bibliography"/>
   </ds:schemaRefs>

</xml_diff>